<commit_message>
updated qmd and word doc
</commit_message>
<xml_diff>
--- a/r-intro-ggplot/docs/lsc_563_lesson_06.docx
+++ b/r-intro-ggplot/docs/lsc_563_lesson_06.docx
@@ -1,6 +1,6 @@
 
 <file path=word/document.xml><?xml version="1.0" encoding="utf-8"?>
-<w:document xmlns:wpc="http://schemas.microsoft.com/office/word/2010/wordprocessingCanvas" xmlns:cx="http://schemas.microsoft.com/office/drawing/2014/chartex" xmlns:cx1="http://schemas.microsoft.com/office/drawing/2015/9/8/chartex" xmlns:cx2="http://schemas.microsoft.com/office/drawing/2015/10/21/chartex" xmlns:cx3="http://schemas.microsoft.com/office/drawing/2016/5/9/chartex" xmlns:cx4="http://schemas.microsoft.com/office/drawing/2016/5/10/chartex" xmlns:cx5="http://schemas.microsoft.com/office/drawing/2016/5/11/chartex" xmlns:cx6="http://schemas.microsoft.com/office/drawing/2016/5/12/chartex" xmlns:cx7="http://schemas.microsoft.com/office/drawing/2016/5/13/chartex" xmlns:cx8="http://schemas.microsoft.com/office/drawing/2016/5/14/chartex" xmlns:mc="http://schemas.openxmlformats.org/markup-compatibility/2006" xmlns:aink="http://schemas.microsoft.com/office/drawing/2016/ink" xmlns:am3d="http://schemas.microsoft.com/office/drawing/2017/model3d" xmlns:o="urn:schemas-microsoft-com:office:office" xmlns:r="http://schemas.openxmlformats.org/officeDocument/2006/relationships" xmlns:m="http://schemas.openxmlformats.org/officeDocument/2006/math" xmlns:v="urn:schemas-microsoft-com:vml" xmlns:wp14="http://schemas.microsoft.com/office/word/2010/wordprocessingDrawing" xmlns:wp="http://schemas.openxmlformats.org/drawingml/2006/wordprocessingDrawing" xmlns:w10="urn:schemas-microsoft-com:office:word" xmlns:w="http://schemas.openxmlformats.org/wordprocessingml/2006/main" xmlns:w14="http://schemas.microsoft.com/office/word/2010/wordml" xmlns:w15="http://schemas.microsoft.com/office/word/2012/wordml" xmlns:w16cex="http://schemas.microsoft.com/office/word/2018/wordml/cex" xmlns:w16cid="http://schemas.microsoft.com/office/word/2016/wordml/cid" xmlns:w16="http://schemas.microsoft.com/office/word/2018/wordml" xmlns:w16sdtdh="http://schemas.microsoft.com/office/word/2020/wordml/sdtdatahash" xmlns:w16se="http://schemas.microsoft.com/office/word/2015/wordml/symex" xmlns:wpg="http://schemas.microsoft.com/office/word/2010/wordprocessingGroup" xmlns:wpi="http://schemas.microsoft.com/office/word/2010/wordprocessingInk" xmlns:wne="http://schemas.microsoft.com/office/word/2006/wordml" xmlns:wps="http://schemas.microsoft.com/office/word/2010/wordprocessingShape" mc:Ignorable="w14 w15 w16se w16cid w16 w16cex w16sdtdh wp14">
+<w:document xmlns:wpc="http://schemas.microsoft.com/office/word/2010/wordprocessingCanvas" xmlns:cx="http://schemas.microsoft.com/office/drawing/2014/chartex" xmlns:cx1="http://schemas.microsoft.com/office/drawing/2015/9/8/chartex" xmlns:cx2="http://schemas.microsoft.com/office/drawing/2015/10/21/chartex" xmlns:cx3="http://schemas.microsoft.com/office/drawing/2016/5/9/chartex" xmlns:cx4="http://schemas.microsoft.com/office/drawing/2016/5/10/chartex" xmlns:cx5="http://schemas.microsoft.com/office/drawing/2016/5/11/chartex" xmlns:cx6="http://schemas.microsoft.com/office/drawing/2016/5/12/chartex" xmlns:cx7="http://schemas.microsoft.com/office/drawing/2016/5/13/chartex" xmlns:cx8="http://schemas.microsoft.com/office/drawing/2016/5/14/chartex" xmlns:mc="http://schemas.openxmlformats.org/markup-compatibility/2006" xmlns:aink="http://schemas.microsoft.com/office/drawing/2016/ink" xmlns:am3d="http://schemas.microsoft.com/office/drawing/2017/model3d" xmlns:o="urn:schemas-microsoft-com:office:office" xmlns:oel="http://schemas.microsoft.com/office/2019/extlst" xmlns:r="http://schemas.openxmlformats.org/officeDocument/2006/relationships" xmlns:m="http://schemas.openxmlformats.org/officeDocument/2006/math" xmlns:v="urn:schemas-microsoft-com:vml" xmlns:wp14="http://schemas.microsoft.com/office/word/2010/wordprocessingDrawing" xmlns:wp="http://schemas.openxmlformats.org/drawingml/2006/wordprocessingDrawing" xmlns:w10="urn:schemas-microsoft-com:office:word" xmlns:w="http://schemas.openxmlformats.org/wordprocessingml/2006/main" xmlns:w14="http://schemas.microsoft.com/office/word/2010/wordml" xmlns:w15="http://schemas.microsoft.com/office/word/2012/wordml" xmlns:w16cex="http://schemas.microsoft.com/office/word/2018/wordml/cex" xmlns:w16cid="http://schemas.microsoft.com/office/word/2016/wordml/cid" xmlns:w16="http://schemas.microsoft.com/office/word/2018/wordml" xmlns:w16sdtdh="http://schemas.microsoft.com/office/word/2020/wordml/sdtdatahash" xmlns:w16se="http://schemas.microsoft.com/office/word/2015/wordml/symex" xmlns:wpg="http://schemas.microsoft.com/office/word/2010/wordprocessingGroup" xmlns:wpi="http://schemas.microsoft.com/office/word/2010/wordprocessingInk" xmlns:wne="http://schemas.microsoft.com/office/word/2006/wordml" xmlns:wps="http://schemas.microsoft.com/office/word/2010/wordprocessingShape" mc:Ignorable="w14 w15 w16se w16cid w16 w16cex w16sdtdh wp14">
   <w:body>
     <w:p>
       <w:pPr>
@@ -7332,6 +7332,11 @@
       <w:r>
         <w:t xml:space="preserve"> </w:t>
       </w:r>
+    </w:p>
+    <w:p>
+      <w:pPr>
+        <w:pStyle w:val="BodyText"/>
+      </w:pPr>
       <w:r>
         <w:t>Figure 6.</w:t>
       </w:r>
@@ -11488,7 +11493,7 @@
 </file>
 
 <file path=word/comments.xml><?xml version="1.0" encoding="utf-8"?>
-<w:comments xmlns:wpc="http://schemas.microsoft.com/office/word/2010/wordprocessingCanvas" xmlns:cx="http://schemas.microsoft.com/office/drawing/2014/chartex" xmlns:cx1="http://schemas.microsoft.com/office/drawing/2015/9/8/chartex" xmlns:cx2="http://schemas.microsoft.com/office/drawing/2015/10/21/chartex" xmlns:cx3="http://schemas.microsoft.com/office/drawing/2016/5/9/chartex" xmlns:cx4="http://schemas.microsoft.com/office/drawing/2016/5/10/chartex" xmlns:cx5="http://schemas.microsoft.com/office/drawing/2016/5/11/chartex" xmlns:cx6="http://schemas.microsoft.com/office/drawing/2016/5/12/chartex" xmlns:cx7="http://schemas.microsoft.com/office/drawing/2016/5/13/chartex" xmlns:cx8="http://schemas.microsoft.com/office/drawing/2016/5/14/chartex" xmlns:mc="http://schemas.openxmlformats.org/markup-compatibility/2006" xmlns:aink="http://schemas.microsoft.com/office/drawing/2016/ink" xmlns:am3d="http://schemas.microsoft.com/office/drawing/2017/model3d" xmlns:o="urn:schemas-microsoft-com:office:office" xmlns:r="http://schemas.openxmlformats.org/officeDocument/2006/relationships" xmlns:m="http://schemas.openxmlformats.org/officeDocument/2006/math" xmlns:v="urn:schemas-microsoft-com:vml" xmlns:wp14="http://schemas.microsoft.com/office/word/2010/wordprocessingDrawing" xmlns:wp="http://schemas.openxmlformats.org/drawingml/2006/wordprocessingDrawing" xmlns:w10="urn:schemas-microsoft-com:office:word" xmlns:w="http://schemas.openxmlformats.org/wordprocessingml/2006/main" xmlns:w14="http://schemas.microsoft.com/office/word/2010/wordml" xmlns:w15="http://schemas.microsoft.com/office/word/2012/wordml" xmlns:w16cex="http://schemas.microsoft.com/office/word/2018/wordml/cex" xmlns:w16cid="http://schemas.microsoft.com/office/word/2016/wordml/cid" xmlns:w16="http://schemas.microsoft.com/office/word/2018/wordml" xmlns:w16sdtdh="http://schemas.microsoft.com/office/word/2020/wordml/sdtdatahash" xmlns:w16se="http://schemas.microsoft.com/office/word/2015/wordml/symex" xmlns:wpg="http://schemas.microsoft.com/office/word/2010/wordprocessingGroup" xmlns:wpi="http://schemas.microsoft.com/office/word/2010/wordprocessingInk" xmlns:wne="http://schemas.microsoft.com/office/word/2006/wordml" xmlns:wps="http://schemas.microsoft.com/office/word/2010/wordprocessingShape" mc:Ignorable="w14 w15 w16se w16cid w16 w16cex w16sdtdh wp14">
+<w:comments xmlns:wpc="http://schemas.microsoft.com/office/word/2010/wordprocessingCanvas" xmlns:cx="http://schemas.microsoft.com/office/drawing/2014/chartex" xmlns:cx1="http://schemas.microsoft.com/office/drawing/2015/9/8/chartex" xmlns:cx2="http://schemas.microsoft.com/office/drawing/2015/10/21/chartex" xmlns:cx3="http://schemas.microsoft.com/office/drawing/2016/5/9/chartex" xmlns:cx4="http://schemas.microsoft.com/office/drawing/2016/5/10/chartex" xmlns:cx5="http://schemas.microsoft.com/office/drawing/2016/5/11/chartex" xmlns:cx6="http://schemas.microsoft.com/office/drawing/2016/5/12/chartex" xmlns:cx7="http://schemas.microsoft.com/office/drawing/2016/5/13/chartex" xmlns:cx8="http://schemas.microsoft.com/office/drawing/2016/5/14/chartex" xmlns:mc="http://schemas.openxmlformats.org/markup-compatibility/2006" xmlns:aink="http://schemas.microsoft.com/office/drawing/2016/ink" xmlns:am3d="http://schemas.microsoft.com/office/drawing/2017/model3d" xmlns:o="urn:schemas-microsoft-com:office:office" xmlns:oel="http://schemas.microsoft.com/office/2019/extlst" xmlns:r="http://schemas.openxmlformats.org/officeDocument/2006/relationships" xmlns:m="http://schemas.openxmlformats.org/officeDocument/2006/math" xmlns:v="urn:schemas-microsoft-com:vml" xmlns:wp14="http://schemas.microsoft.com/office/word/2010/wordprocessingDrawing" xmlns:wp="http://schemas.openxmlformats.org/drawingml/2006/wordprocessingDrawing" xmlns:w10="urn:schemas-microsoft-com:office:word" xmlns:w="http://schemas.openxmlformats.org/wordprocessingml/2006/main" xmlns:w14="http://schemas.microsoft.com/office/word/2010/wordml" xmlns:w15="http://schemas.microsoft.com/office/word/2012/wordml" xmlns:w16cex="http://schemas.microsoft.com/office/word/2018/wordml/cex" xmlns:w16cid="http://schemas.microsoft.com/office/word/2016/wordml/cid" xmlns:w16="http://schemas.microsoft.com/office/word/2018/wordml" xmlns:w16sdtdh="http://schemas.microsoft.com/office/word/2020/wordml/sdtdatahash" xmlns:w16se="http://schemas.microsoft.com/office/word/2015/wordml/symex" xmlns:wpg="http://schemas.microsoft.com/office/word/2010/wordprocessingGroup" xmlns:wpi="http://schemas.microsoft.com/office/word/2010/wordprocessingInk" xmlns:wne="http://schemas.microsoft.com/office/word/2006/wordml" xmlns:wps="http://schemas.microsoft.com/office/word/2010/wordprocessingShape" mc:Ignorable="w14 w15 w16se w16cid w16 w16cex w16sdtdh wp14">
   <w:comment w:id="46" w:author="Doug Joubert" w:date="2021-02-23T09:38:00Z" w:initials="DJ">
     <w:p>
       <w:pPr>
@@ -11525,28 +11530,28 @@
 </file>
 
 <file path=word/commentsExtended.xml><?xml version="1.0" encoding="utf-8"?>
-<w15:commentsEx xmlns:wpc="http://schemas.microsoft.com/office/word/2010/wordprocessingCanvas" xmlns:cx="http://schemas.microsoft.com/office/drawing/2014/chartex" xmlns:cx1="http://schemas.microsoft.com/office/drawing/2015/9/8/chartex" xmlns:cx2="http://schemas.microsoft.com/office/drawing/2015/10/21/chartex" xmlns:cx3="http://schemas.microsoft.com/office/drawing/2016/5/9/chartex" xmlns:cx4="http://schemas.microsoft.com/office/drawing/2016/5/10/chartex" xmlns:cx5="http://schemas.microsoft.com/office/drawing/2016/5/11/chartex" xmlns:cx6="http://schemas.microsoft.com/office/drawing/2016/5/12/chartex" xmlns:cx7="http://schemas.microsoft.com/office/drawing/2016/5/13/chartex" xmlns:cx8="http://schemas.microsoft.com/office/drawing/2016/5/14/chartex" xmlns:mc="http://schemas.openxmlformats.org/markup-compatibility/2006" xmlns:aink="http://schemas.microsoft.com/office/drawing/2016/ink" xmlns:am3d="http://schemas.microsoft.com/office/drawing/2017/model3d" xmlns:o="urn:schemas-microsoft-com:office:office" xmlns:r="http://schemas.openxmlformats.org/officeDocument/2006/relationships" xmlns:m="http://schemas.openxmlformats.org/officeDocument/2006/math" xmlns:v="urn:schemas-microsoft-com:vml" xmlns:wp14="http://schemas.microsoft.com/office/word/2010/wordprocessingDrawing" xmlns:wp="http://schemas.openxmlformats.org/drawingml/2006/wordprocessingDrawing" xmlns:w10="urn:schemas-microsoft-com:office:word" xmlns:w="http://schemas.openxmlformats.org/wordprocessingml/2006/main" xmlns:w14="http://schemas.microsoft.com/office/word/2010/wordml" xmlns:w15="http://schemas.microsoft.com/office/word/2012/wordml" xmlns:w16cex="http://schemas.microsoft.com/office/word/2018/wordml/cex" xmlns:w16cid="http://schemas.microsoft.com/office/word/2016/wordml/cid" xmlns:w16="http://schemas.microsoft.com/office/word/2018/wordml" xmlns:w16sdtdh="http://schemas.microsoft.com/office/word/2020/wordml/sdtdatahash" xmlns:w16se="http://schemas.microsoft.com/office/word/2015/wordml/symex" xmlns:wpg="http://schemas.microsoft.com/office/word/2010/wordprocessingGroup" xmlns:wpi="http://schemas.microsoft.com/office/word/2010/wordprocessingInk" xmlns:wne="http://schemas.microsoft.com/office/word/2006/wordml" xmlns:wps="http://schemas.microsoft.com/office/word/2010/wordprocessingShape" mc:Ignorable="w14 w15 w16se w16cid w16 w16cex w16sdtdh wp14">
+<w15:commentsEx xmlns:wpc="http://schemas.microsoft.com/office/word/2010/wordprocessingCanvas" xmlns:cx="http://schemas.microsoft.com/office/drawing/2014/chartex" xmlns:cx1="http://schemas.microsoft.com/office/drawing/2015/9/8/chartex" xmlns:cx2="http://schemas.microsoft.com/office/drawing/2015/10/21/chartex" xmlns:cx3="http://schemas.microsoft.com/office/drawing/2016/5/9/chartex" xmlns:cx4="http://schemas.microsoft.com/office/drawing/2016/5/10/chartex" xmlns:cx5="http://schemas.microsoft.com/office/drawing/2016/5/11/chartex" xmlns:cx6="http://schemas.microsoft.com/office/drawing/2016/5/12/chartex" xmlns:cx7="http://schemas.microsoft.com/office/drawing/2016/5/13/chartex" xmlns:cx8="http://schemas.microsoft.com/office/drawing/2016/5/14/chartex" xmlns:mc="http://schemas.openxmlformats.org/markup-compatibility/2006" xmlns:aink="http://schemas.microsoft.com/office/drawing/2016/ink" xmlns:am3d="http://schemas.microsoft.com/office/drawing/2017/model3d" xmlns:o="urn:schemas-microsoft-com:office:office" xmlns:oel="http://schemas.microsoft.com/office/2019/extlst" xmlns:r="http://schemas.openxmlformats.org/officeDocument/2006/relationships" xmlns:m="http://schemas.openxmlformats.org/officeDocument/2006/math" xmlns:v="urn:schemas-microsoft-com:vml" xmlns:wp14="http://schemas.microsoft.com/office/word/2010/wordprocessingDrawing" xmlns:wp="http://schemas.openxmlformats.org/drawingml/2006/wordprocessingDrawing" xmlns:w10="urn:schemas-microsoft-com:office:word" xmlns:w="http://schemas.openxmlformats.org/wordprocessingml/2006/main" xmlns:w14="http://schemas.microsoft.com/office/word/2010/wordml" xmlns:w15="http://schemas.microsoft.com/office/word/2012/wordml" xmlns:w16cex="http://schemas.microsoft.com/office/word/2018/wordml/cex" xmlns:w16cid="http://schemas.microsoft.com/office/word/2016/wordml/cid" xmlns:w16="http://schemas.microsoft.com/office/word/2018/wordml" xmlns:w16sdtdh="http://schemas.microsoft.com/office/word/2020/wordml/sdtdatahash" xmlns:w16se="http://schemas.microsoft.com/office/word/2015/wordml/symex" xmlns:wpg="http://schemas.microsoft.com/office/word/2010/wordprocessingGroup" xmlns:wpi="http://schemas.microsoft.com/office/word/2010/wordprocessingInk" xmlns:wne="http://schemas.microsoft.com/office/word/2006/wordml" xmlns:wps="http://schemas.microsoft.com/office/word/2010/wordprocessingShape" mc:Ignorable="w14 w15 w16se w16cid w16 w16cex w16sdtdh wp14">
   <w15:commentEx w15:paraId="108D49E9" w15:done="0"/>
   <w15:commentEx w15:paraId="295A1C05" w15:done="0"/>
 </w15:commentsEx>
 </file>
 
 <file path=word/commentsExtensible.xml><?xml version="1.0" encoding="utf-8"?>
-<w16cex:commentsExtensible xmlns:wpc="http://schemas.microsoft.com/office/word/2010/wordprocessingCanvas" xmlns:cx="http://schemas.microsoft.com/office/drawing/2014/chartex" xmlns:cx1="http://schemas.microsoft.com/office/drawing/2015/9/8/chartex" xmlns:cx2="http://schemas.microsoft.com/office/drawing/2015/10/21/chartex" xmlns:cx3="http://schemas.microsoft.com/office/drawing/2016/5/9/chartex" xmlns:cx4="http://schemas.microsoft.com/office/drawing/2016/5/10/chartex" xmlns:cx5="http://schemas.microsoft.com/office/drawing/2016/5/11/chartex" xmlns:cx6="http://schemas.microsoft.com/office/drawing/2016/5/12/chartex" xmlns:cx7="http://schemas.microsoft.com/office/drawing/2016/5/13/chartex" xmlns:cx8="http://schemas.microsoft.com/office/drawing/2016/5/14/chartex" xmlns:mc="http://schemas.openxmlformats.org/markup-compatibility/2006" xmlns:aink="http://schemas.microsoft.com/office/drawing/2016/ink" xmlns:am3d="http://schemas.microsoft.com/office/drawing/2017/model3d" xmlns:o="urn:schemas-microsoft-com:office:office" xmlns:r="http://schemas.openxmlformats.org/officeDocument/2006/relationships" xmlns:m="http://schemas.openxmlformats.org/officeDocument/2006/math" xmlns:v="urn:schemas-microsoft-com:vml" xmlns:wp14="http://schemas.microsoft.com/office/word/2010/wordprocessingDrawing" xmlns:wp="http://schemas.openxmlformats.org/drawingml/2006/wordprocessingDrawing" xmlns:w10="urn:schemas-microsoft-com:office:word" xmlns:w="http://schemas.openxmlformats.org/wordprocessingml/2006/main" xmlns:w14="http://schemas.microsoft.com/office/word/2010/wordml" xmlns:w15="http://schemas.microsoft.com/office/word/2012/wordml" xmlns:w16cex="http://schemas.microsoft.com/office/word/2018/wordml/cex" xmlns:w16cid="http://schemas.microsoft.com/office/word/2016/wordml/cid" xmlns:w16="http://schemas.microsoft.com/office/word/2018/wordml" xmlns:w16sdtdh="http://schemas.microsoft.com/office/word/2020/wordml/sdtdatahash" xmlns:w16se="http://schemas.microsoft.com/office/word/2015/wordml/symex" xmlns:wpg="http://schemas.microsoft.com/office/word/2010/wordprocessingGroup" xmlns:wpi="http://schemas.microsoft.com/office/word/2010/wordprocessingInk" xmlns:wne="http://schemas.microsoft.com/office/word/2006/wordml" xmlns:wps="http://schemas.microsoft.com/office/word/2010/wordprocessingShape" mc:Ignorable="w14 w15 w16se w16cid w16 w16cex w16sdtdh wp14">
+<w16cex:commentsExtensible xmlns:wpc="http://schemas.microsoft.com/office/word/2010/wordprocessingCanvas" xmlns:cx="http://schemas.microsoft.com/office/drawing/2014/chartex" xmlns:cx1="http://schemas.microsoft.com/office/drawing/2015/9/8/chartex" xmlns:cx2="http://schemas.microsoft.com/office/drawing/2015/10/21/chartex" xmlns:cx3="http://schemas.microsoft.com/office/drawing/2016/5/9/chartex" xmlns:cx4="http://schemas.microsoft.com/office/drawing/2016/5/10/chartex" xmlns:cx5="http://schemas.microsoft.com/office/drawing/2016/5/11/chartex" xmlns:cx6="http://schemas.microsoft.com/office/drawing/2016/5/12/chartex" xmlns:cx7="http://schemas.microsoft.com/office/drawing/2016/5/13/chartex" xmlns:cx8="http://schemas.microsoft.com/office/drawing/2016/5/14/chartex" xmlns:mc="http://schemas.openxmlformats.org/markup-compatibility/2006" xmlns:aink="http://schemas.microsoft.com/office/drawing/2016/ink" xmlns:am3d="http://schemas.microsoft.com/office/drawing/2017/model3d" xmlns:o="urn:schemas-microsoft-com:office:office" xmlns:oel="http://schemas.microsoft.com/office/2019/extlst" xmlns:r="http://schemas.openxmlformats.org/officeDocument/2006/relationships" xmlns:m="http://schemas.openxmlformats.org/officeDocument/2006/math" xmlns:v="urn:schemas-microsoft-com:vml" xmlns:wp14="http://schemas.microsoft.com/office/word/2010/wordprocessingDrawing" xmlns:wp="http://schemas.openxmlformats.org/drawingml/2006/wordprocessingDrawing" xmlns:w10="urn:schemas-microsoft-com:office:word" xmlns:w="http://schemas.openxmlformats.org/wordprocessingml/2006/main" xmlns:w14="http://schemas.microsoft.com/office/word/2010/wordml" xmlns:w15="http://schemas.microsoft.com/office/word/2012/wordml" xmlns:w16cex="http://schemas.microsoft.com/office/word/2018/wordml/cex" xmlns:w16cid="http://schemas.microsoft.com/office/word/2016/wordml/cid" xmlns:w16="http://schemas.microsoft.com/office/word/2018/wordml" xmlns:w16sdtdh="http://schemas.microsoft.com/office/word/2020/wordml/sdtdatahash" xmlns:w16se="http://schemas.microsoft.com/office/word/2015/wordml/symex" xmlns:wpg="http://schemas.microsoft.com/office/word/2010/wordprocessingGroup" xmlns:wpi="http://schemas.microsoft.com/office/word/2010/wordprocessingInk" xmlns:wne="http://schemas.microsoft.com/office/word/2006/wordml" xmlns:wps="http://schemas.microsoft.com/office/word/2010/wordprocessingShape" mc:Ignorable="w14 w15 w16se w16cid w16 w16cex w16sdtdh wp14">
   <w16cex:commentExtensible w16cex:durableId="23DF4B79" w16cex:dateUtc="2021-02-23T14:38:00Z"/>
   <w16cex:commentExtensible w16cex:durableId="25BE3367" w16cex:dateUtc="2022-02-21T20:51:00Z"/>
 </w16cex:commentsExtensible>
 </file>
 
 <file path=word/commentsIds.xml><?xml version="1.0" encoding="utf-8"?>
-<w16cid:commentsIds xmlns:wpc="http://schemas.microsoft.com/office/word/2010/wordprocessingCanvas" xmlns:cx="http://schemas.microsoft.com/office/drawing/2014/chartex" xmlns:cx1="http://schemas.microsoft.com/office/drawing/2015/9/8/chartex" xmlns:cx2="http://schemas.microsoft.com/office/drawing/2015/10/21/chartex" xmlns:cx3="http://schemas.microsoft.com/office/drawing/2016/5/9/chartex" xmlns:cx4="http://schemas.microsoft.com/office/drawing/2016/5/10/chartex" xmlns:cx5="http://schemas.microsoft.com/office/drawing/2016/5/11/chartex" xmlns:cx6="http://schemas.microsoft.com/office/drawing/2016/5/12/chartex" xmlns:cx7="http://schemas.microsoft.com/office/drawing/2016/5/13/chartex" xmlns:cx8="http://schemas.microsoft.com/office/drawing/2016/5/14/chartex" xmlns:mc="http://schemas.openxmlformats.org/markup-compatibility/2006" xmlns:aink="http://schemas.microsoft.com/office/drawing/2016/ink" xmlns:am3d="http://schemas.microsoft.com/office/drawing/2017/model3d" xmlns:o="urn:schemas-microsoft-com:office:office" xmlns:r="http://schemas.openxmlformats.org/officeDocument/2006/relationships" xmlns:m="http://schemas.openxmlformats.org/officeDocument/2006/math" xmlns:v="urn:schemas-microsoft-com:vml" xmlns:wp14="http://schemas.microsoft.com/office/word/2010/wordprocessingDrawing" xmlns:wp="http://schemas.openxmlformats.org/drawingml/2006/wordprocessingDrawing" xmlns:w10="urn:schemas-microsoft-com:office:word" xmlns:w="http://schemas.openxmlformats.org/wordprocessingml/2006/main" xmlns:w14="http://schemas.microsoft.com/office/word/2010/wordml" xmlns:w15="http://schemas.microsoft.com/office/word/2012/wordml" xmlns:w16cex="http://schemas.microsoft.com/office/word/2018/wordml/cex" xmlns:w16cid="http://schemas.microsoft.com/office/word/2016/wordml/cid" xmlns:w16="http://schemas.microsoft.com/office/word/2018/wordml" xmlns:w16sdtdh="http://schemas.microsoft.com/office/word/2020/wordml/sdtdatahash" xmlns:w16se="http://schemas.microsoft.com/office/word/2015/wordml/symex" xmlns:wpg="http://schemas.microsoft.com/office/word/2010/wordprocessingGroup" xmlns:wpi="http://schemas.microsoft.com/office/word/2010/wordprocessingInk" xmlns:wne="http://schemas.microsoft.com/office/word/2006/wordml" xmlns:wps="http://schemas.microsoft.com/office/word/2010/wordprocessingShape" mc:Ignorable="w14 w15 w16se w16cid w16 w16cex w16sdtdh wp14">
+<w16cid:commentsIds xmlns:wpc="http://schemas.microsoft.com/office/word/2010/wordprocessingCanvas" xmlns:cx="http://schemas.microsoft.com/office/drawing/2014/chartex" xmlns:cx1="http://schemas.microsoft.com/office/drawing/2015/9/8/chartex" xmlns:cx2="http://schemas.microsoft.com/office/drawing/2015/10/21/chartex" xmlns:cx3="http://schemas.microsoft.com/office/drawing/2016/5/9/chartex" xmlns:cx4="http://schemas.microsoft.com/office/drawing/2016/5/10/chartex" xmlns:cx5="http://schemas.microsoft.com/office/drawing/2016/5/11/chartex" xmlns:cx6="http://schemas.microsoft.com/office/drawing/2016/5/12/chartex" xmlns:cx7="http://schemas.microsoft.com/office/drawing/2016/5/13/chartex" xmlns:cx8="http://schemas.microsoft.com/office/drawing/2016/5/14/chartex" xmlns:mc="http://schemas.openxmlformats.org/markup-compatibility/2006" xmlns:aink="http://schemas.microsoft.com/office/drawing/2016/ink" xmlns:am3d="http://schemas.microsoft.com/office/drawing/2017/model3d" xmlns:o="urn:schemas-microsoft-com:office:office" xmlns:oel="http://schemas.microsoft.com/office/2019/extlst" xmlns:r="http://schemas.openxmlformats.org/officeDocument/2006/relationships" xmlns:m="http://schemas.openxmlformats.org/officeDocument/2006/math" xmlns:v="urn:schemas-microsoft-com:vml" xmlns:wp14="http://schemas.microsoft.com/office/word/2010/wordprocessingDrawing" xmlns:wp="http://schemas.openxmlformats.org/drawingml/2006/wordprocessingDrawing" xmlns:w10="urn:schemas-microsoft-com:office:word" xmlns:w="http://schemas.openxmlformats.org/wordprocessingml/2006/main" xmlns:w14="http://schemas.microsoft.com/office/word/2010/wordml" xmlns:w15="http://schemas.microsoft.com/office/word/2012/wordml" xmlns:w16cex="http://schemas.microsoft.com/office/word/2018/wordml/cex" xmlns:w16cid="http://schemas.microsoft.com/office/word/2016/wordml/cid" xmlns:w16="http://schemas.microsoft.com/office/word/2018/wordml" xmlns:w16sdtdh="http://schemas.microsoft.com/office/word/2020/wordml/sdtdatahash" xmlns:w16se="http://schemas.microsoft.com/office/word/2015/wordml/symex" xmlns:wpg="http://schemas.microsoft.com/office/word/2010/wordprocessingGroup" xmlns:wpi="http://schemas.microsoft.com/office/word/2010/wordprocessingInk" xmlns:wne="http://schemas.microsoft.com/office/word/2006/wordml" xmlns:wps="http://schemas.microsoft.com/office/word/2010/wordprocessingShape" mc:Ignorable="w14 w15 w16se w16cid w16 w16cex w16sdtdh wp14">
   <w16cid:commentId w16cid:paraId="108D49E9" w16cid:durableId="23DF4B79"/>
   <w16cid:commentId w16cid:paraId="295A1C05" w16cid:durableId="25BE3367"/>
 </w16cid:commentsIds>
 </file>
 
 <file path=word/endnotes.xml><?xml version="1.0" encoding="utf-8"?>
-<w:endnotes xmlns:wpc="http://schemas.microsoft.com/office/word/2010/wordprocessingCanvas" xmlns:cx="http://schemas.microsoft.com/office/drawing/2014/chartex" xmlns:cx1="http://schemas.microsoft.com/office/drawing/2015/9/8/chartex" xmlns:cx2="http://schemas.microsoft.com/office/drawing/2015/10/21/chartex" xmlns:cx3="http://schemas.microsoft.com/office/drawing/2016/5/9/chartex" xmlns:cx4="http://schemas.microsoft.com/office/drawing/2016/5/10/chartex" xmlns:cx5="http://schemas.microsoft.com/office/drawing/2016/5/11/chartex" xmlns:cx6="http://schemas.microsoft.com/office/drawing/2016/5/12/chartex" xmlns:cx7="http://schemas.microsoft.com/office/drawing/2016/5/13/chartex" xmlns:cx8="http://schemas.microsoft.com/office/drawing/2016/5/14/chartex" xmlns:mc="http://schemas.openxmlformats.org/markup-compatibility/2006" xmlns:aink="http://schemas.microsoft.com/office/drawing/2016/ink" xmlns:am3d="http://schemas.microsoft.com/office/drawing/2017/model3d" xmlns:o="urn:schemas-microsoft-com:office:office" xmlns:r="http://schemas.openxmlformats.org/officeDocument/2006/relationships" xmlns:m="http://schemas.openxmlformats.org/officeDocument/2006/math" xmlns:v="urn:schemas-microsoft-com:vml" xmlns:wp14="http://schemas.microsoft.com/office/word/2010/wordprocessingDrawing" xmlns:wp="http://schemas.openxmlformats.org/drawingml/2006/wordprocessingDrawing" xmlns:w10="urn:schemas-microsoft-com:office:word" xmlns:w="http://schemas.openxmlformats.org/wordprocessingml/2006/main" xmlns:w14="http://schemas.microsoft.com/office/word/2010/wordml" xmlns:w15="http://schemas.microsoft.com/office/word/2012/wordml" xmlns:w16cex="http://schemas.microsoft.com/office/word/2018/wordml/cex" xmlns:w16cid="http://schemas.microsoft.com/office/word/2016/wordml/cid" xmlns:w16="http://schemas.microsoft.com/office/word/2018/wordml" xmlns:w16sdtdh="http://schemas.microsoft.com/office/word/2020/wordml/sdtdatahash" xmlns:w16se="http://schemas.microsoft.com/office/word/2015/wordml/symex" xmlns:wpg="http://schemas.microsoft.com/office/word/2010/wordprocessingGroup" xmlns:wpi="http://schemas.microsoft.com/office/word/2010/wordprocessingInk" xmlns:wne="http://schemas.microsoft.com/office/word/2006/wordml" xmlns:wps="http://schemas.microsoft.com/office/word/2010/wordprocessingShape" mc:Ignorable="w14 w15 w16se w16cid w16 w16cex w16sdtdh wp14">
+<w:endnotes xmlns:wpc="http://schemas.microsoft.com/office/word/2010/wordprocessingCanvas" xmlns:cx="http://schemas.microsoft.com/office/drawing/2014/chartex" xmlns:cx1="http://schemas.microsoft.com/office/drawing/2015/9/8/chartex" xmlns:cx2="http://schemas.microsoft.com/office/drawing/2015/10/21/chartex" xmlns:cx3="http://schemas.microsoft.com/office/drawing/2016/5/9/chartex" xmlns:cx4="http://schemas.microsoft.com/office/drawing/2016/5/10/chartex" xmlns:cx5="http://schemas.microsoft.com/office/drawing/2016/5/11/chartex" xmlns:cx6="http://schemas.microsoft.com/office/drawing/2016/5/12/chartex" xmlns:cx7="http://schemas.microsoft.com/office/drawing/2016/5/13/chartex" xmlns:cx8="http://schemas.microsoft.com/office/drawing/2016/5/14/chartex" xmlns:mc="http://schemas.openxmlformats.org/markup-compatibility/2006" xmlns:aink="http://schemas.microsoft.com/office/drawing/2016/ink" xmlns:am3d="http://schemas.microsoft.com/office/drawing/2017/model3d" xmlns:o="urn:schemas-microsoft-com:office:office" xmlns:oel="http://schemas.microsoft.com/office/2019/extlst" xmlns:r="http://schemas.openxmlformats.org/officeDocument/2006/relationships" xmlns:m="http://schemas.openxmlformats.org/officeDocument/2006/math" xmlns:v="urn:schemas-microsoft-com:vml" xmlns:wp14="http://schemas.microsoft.com/office/word/2010/wordprocessingDrawing" xmlns:wp="http://schemas.openxmlformats.org/drawingml/2006/wordprocessingDrawing" xmlns:w10="urn:schemas-microsoft-com:office:word" xmlns:w="http://schemas.openxmlformats.org/wordprocessingml/2006/main" xmlns:w14="http://schemas.microsoft.com/office/word/2010/wordml" xmlns:w15="http://schemas.microsoft.com/office/word/2012/wordml" xmlns:w16cex="http://schemas.microsoft.com/office/word/2018/wordml/cex" xmlns:w16cid="http://schemas.microsoft.com/office/word/2016/wordml/cid" xmlns:w16="http://schemas.microsoft.com/office/word/2018/wordml" xmlns:w16sdtdh="http://schemas.microsoft.com/office/word/2020/wordml/sdtdatahash" xmlns:w16se="http://schemas.microsoft.com/office/word/2015/wordml/symex" xmlns:wpg="http://schemas.microsoft.com/office/word/2010/wordprocessingGroup" xmlns:wpi="http://schemas.microsoft.com/office/word/2010/wordprocessingInk" xmlns:wne="http://schemas.microsoft.com/office/word/2006/wordml" xmlns:wps="http://schemas.microsoft.com/office/word/2010/wordprocessingShape" mc:Ignorable="w14 w15 w16se w16cid w16 w16cex w16sdtdh wp14">
   <w:endnote w:type="separator" w:id="-1">
     <w:p>
       <w:pPr>
@@ -11571,7 +11576,7 @@
 </file>
 
 <file path=word/footnotes.xml><?xml version="1.0" encoding="utf-8"?>
-<w:footnotes xmlns:wpc="http://schemas.microsoft.com/office/word/2010/wordprocessingCanvas" xmlns:cx="http://schemas.microsoft.com/office/drawing/2014/chartex" xmlns:cx1="http://schemas.microsoft.com/office/drawing/2015/9/8/chartex" xmlns:cx2="http://schemas.microsoft.com/office/drawing/2015/10/21/chartex" xmlns:cx3="http://schemas.microsoft.com/office/drawing/2016/5/9/chartex" xmlns:cx4="http://schemas.microsoft.com/office/drawing/2016/5/10/chartex" xmlns:cx5="http://schemas.microsoft.com/office/drawing/2016/5/11/chartex" xmlns:cx6="http://schemas.microsoft.com/office/drawing/2016/5/12/chartex" xmlns:cx7="http://schemas.microsoft.com/office/drawing/2016/5/13/chartex" xmlns:cx8="http://schemas.microsoft.com/office/drawing/2016/5/14/chartex" xmlns:mc="http://schemas.openxmlformats.org/markup-compatibility/2006" xmlns:aink="http://schemas.microsoft.com/office/drawing/2016/ink" xmlns:am3d="http://schemas.microsoft.com/office/drawing/2017/model3d" xmlns:o="urn:schemas-microsoft-com:office:office" xmlns:r="http://schemas.openxmlformats.org/officeDocument/2006/relationships" xmlns:m="http://schemas.openxmlformats.org/officeDocument/2006/math" xmlns:v="urn:schemas-microsoft-com:vml" xmlns:wp14="http://schemas.microsoft.com/office/word/2010/wordprocessingDrawing" xmlns:wp="http://schemas.openxmlformats.org/drawingml/2006/wordprocessingDrawing" xmlns:w10="urn:schemas-microsoft-com:office:word" xmlns:w="http://schemas.openxmlformats.org/wordprocessingml/2006/main" xmlns:w14="http://schemas.microsoft.com/office/word/2010/wordml" xmlns:w15="http://schemas.microsoft.com/office/word/2012/wordml" xmlns:w16cex="http://schemas.microsoft.com/office/word/2018/wordml/cex" xmlns:w16cid="http://schemas.microsoft.com/office/word/2016/wordml/cid" xmlns:w16="http://schemas.microsoft.com/office/word/2018/wordml" xmlns:w16sdtdh="http://schemas.microsoft.com/office/word/2020/wordml/sdtdatahash" xmlns:w16se="http://schemas.microsoft.com/office/word/2015/wordml/symex" xmlns:wpg="http://schemas.microsoft.com/office/word/2010/wordprocessingGroup" xmlns:wpi="http://schemas.microsoft.com/office/word/2010/wordprocessingInk" xmlns:wne="http://schemas.microsoft.com/office/word/2006/wordml" xmlns:wps="http://schemas.microsoft.com/office/word/2010/wordprocessingShape" mc:Ignorable="w14 w15 w16se w16cid w16 w16cex w16sdtdh wp14">
+<w:footnotes xmlns:wpc="http://schemas.microsoft.com/office/word/2010/wordprocessingCanvas" xmlns:cx="http://schemas.microsoft.com/office/drawing/2014/chartex" xmlns:cx1="http://schemas.microsoft.com/office/drawing/2015/9/8/chartex" xmlns:cx2="http://schemas.microsoft.com/office/drawing/2015/10/21/chartex" xmlns:cx3="http://schemas.microsoft.com/office/drawing/2016/5/9/chartex" xmlns:cx4="http://schemas.microsoft.com/office/drawing/2016/5/10/chartex" xmlns:cx5="http://schemas.microsoft.com/office/drawing/2016/5/11/chartex" xmlns:cx6="http://schemas.microsoft.com/office/drawing/2016/5/12/chartex" xmlns:cx7="http://schemas.microsoft.com/office/drawing/2016/5/13/chartex" xmlns:cx8="http://schemas.microsoft.com/office/drawing/2016/5/14/chartex" xmlns:mc="http://schemas.openxmlformats.org/markup-compatibility/2006" xmlns:aink="http://schemas.microsoft.com/office/drawing/2016/ink" xmlns:am3d="http://schemas.microsoft.com/office/drawing/2017/model3d" xmlns:o="urn:schemas-microsoft-com:office:office" xmlns:oel="http://schemas.microsoft.com/office/2019/extlst" xmlns:r="http://schemas.openxmlformats.org/officeDocument/2006/relationships" xmlns:m="http://schemas.openxmlformats.org/officeDocument/2006/math" xmlns:v="urn:schemas-microsoft-com:vml" xmlns:wp14="http://schemas.microsoft.com/office/word/2010/wordprocessingDrawing" xmlns:wp="http://schemas.openxmlformats.org/drawingml/2006/wordprocessingDrawing" xmlns:w10="urn:schemas-microsoft-com:office:word" xmlns:w="http://schemas.openxmlformats.org/wordprocessingml/2006/main" xmlns:w14="http://schemas.microsoft.com/office/word/2010/wordml" xmlns:w15="http://schemas.microsoft.com/office/word/2012/wordml" xmlns:w16cex="http://schemas.microsoft.com/office/word/2018/wordml/cex" xmlns:w16cid="http://schemas.microsoft.com/office/word/2016/wordml/cid" xmlns:w16="http://schemas.microsoft.com/office/word/2018/wordml" xmlns:w16sdtdh="http://schemas.microsoft.com/office/word/2020/wordml/sdtdatahash" xmlns:w16se="http://schemas.microsoft.com/office/word/2015/wordml/symex" xmlns:wpg="http://schemas.microsoft.com/office/word/2010/wordprocessingGroup" xmlns:wpi="http://schemas.microsoft.com/office/word/2010/wordprocessingInk" xmlns:wne="http://schemas.microsoft.com/office/word/2006/wordml" xmlns:wps="http://schemas.microsoft.com/office/word/2010/wordprocessingShape" mc:Ignorable="w14 w15 w16se w16cid w16 w16cex w16sdtdh wp14">
   <w:footnote w:type="separator" w:id="-1">
     <w:p>
       <w:r>
@@ -11590,7 +11595,7 @@
 </file>
 
 <file path=word/numbering.xml><?xml version="1.0" encoding="utf-8"?>
-<w:numbering xmlns:wpc="http://schemas.microsoft.com/office/word/2010/wordprocessingCanvas" xmlns:cx="http://schemas.microsoft.com/office/drawing/2014/chartex" xmlns:cx1="http://schemas.microsoft.com/office/drawing/2015/9/8/chartex" xmlns:cx2="http://schemas.microsoft.com/office/drawing/2015/10/21/chartex" xmlns:cx3="http://schemas.microsoft.com/office/drawing/2016/5/9/chartex" xmlns:cx4="http://schemas.microsoft.com/office/drawing/2016/5/10/chartex" xmlns:cx5="http://schemas.microsoft.com/office/drawing/2016/5/11/chartex" xmlns:cx6="http://schemas.microsoft.com/office/drawing/2016/5/12/chartex" xmlns:cx7="http://schemas.microsoft.com/office/drawing/2016/5/13/chartex" xmlns:cx8="http://schemas.microsoft.com/office/drawing/2016/5/14/chartex" xmlns:mc="http://schemas.openxmlformats.org/markup-compatibility/2006" xmlns:aink="http://schemas.microsoft.com/office/drawing/2016/ink" xmlns:am3d="http://schemas.microsoft.com/office/drawing/2017/model3d" xmlns:o="urn:schemas-microsoft-com:office:office" xmlns:r="http://schemas.openxmlformats.org/officeDocument/2006/relationships" xmlns:m="http://schemas.openxmlformats.org/officeDocument/2006/math" xmlns:v="urn:schemas-microsoft-com:vml" xmlns:wp14="http://schemas.microsoft.com/office/word/2010/wordprocessingDrawing" xmlns:wp="http://schemas.openxmlformats.org/drawingml/2006/wordprocessingDrawing" xmlns:w10="urn:schemas-microsoft-com:office:word" xmlns:w="http://schemas.openxmlformats.org/wordprocessingml/2006/main" xmlns:w14="http://schemas.microsoft.com/office/word/2010/wordml" xmlns:w15="http://schemas.microsoft.com/office/word/2012/wordml" xmlns:w16cex="http://schemas.microsoft.com/office/word/2018/wordml/cex" xmlns:w16cid="http://schemas.microsoft.com/office/word/2016/wordml/cid" xmlns:w16="http://schemas.microsoft.com/office/word/2018/wordml" xmlns:w16sdtdh="http://schemas.microsoft.com/office/word/2020/wordml/sdtdatahash" xmlns:w16se="http://schemas.microsoft.com/office/word/2015/wordml/symex" xmlns:wpg="http://schemas.microsoft.com/office/word/2010/wordprocessingGroup" xmlns:wpi="http://schemas.microsoft.com/office/word/2010/wordprocessingInk" xmlns:wne="http://schemas.microsoft.com/office/word/2006/wordml" xmlns:wps="http://schemas.microsoft.com/office/word/2010/wordprocessingShape" mc:Ignorable="w14 w15 w16se w16cid w16 w16cex w16sdtdh wp14">
+<w:numbering xmlns:wpc="http://schemas.microsoft.com/office/word/2010/wordprocessingCanvas" xmlns:cx="http://schemas.microsoft.com/office/drawing/2014/chartex" xmlns:cx1="http://schemas.microsoft.com/office/drawing/2015/9/8/chartex" xmlns:cx2="http://schemas.microsoft.com/office/drawing/2015/10/21/chartex" xmlns:cx3="http://schemas.microsoft.com/office/drawing/2016/5/9/chartex" xmlns:cx4="http://schemas.microsoft.com/office/drawing/2016/5/10/chartex" xmlns:cx5="http://schemas.microsoft.com/office/drawing/2016/5/11/chartex" xmlns:cx6="http://schemas.microsoft.com/office/drawing/2016/5/12/chartex" xmlns:cx7="http://schemas.microsoft.com/office/drawing/2016/5/13/chartex" xmlns:cx8="http://schemas.microsoft.com/office/drawing/2016/5/14/chartex" xmlns:mc="http://schemas.openxmlformats.org/markup-compatibility/2006" xmlns:aink="http://schemas.microsoft.com/office/drawing/2016/ink" xmlns:am3d="http://schemas.microsoft.com/office/drawing/2017/model3d" xmlns:o="urn:schemas-microsoft-com:office:office" xmlns:oel="http://schemas.microsoft.com/office/2019/extlst" xmlns:r="http://schemas.openxmlformats.org/officeDocument/2006/relationships" xmlns:m="http://schemas.openxmlformats.org/officeDocument/2006/math" xmlns:v="urn:schemas-microsoft-com:vml" xmlns:wp14="http://schemas.microsoft.com/office/word/2010/wordprocessingDrawing" xmlns:wp="http://schemas.openxmlformats.org/drawingml/2006/wordprocessingDrawing" xmlns:w10="urn:schemas-microsoft-com:office:word" xmlns:w="http://schemas.openxmlformats.org/wordprocessingml/2006/main" xmlns:w14="http://schemas.microsoft.com/office/word/2010/wordml" xmlns:w15="http://schemas.microsoft.com/office/word/2012/wordml" xmlns:w16cex="http://schemas.microsoft.com/office/word/2018/wordml/cex" xmlns:w16cid="http://schemas.microsoft.com/office/word/2016/wordml/cid" xmlns:w16="http://schemas.microsoft.com/office/word/2018/wordml" xmlns:w16sdtdh="http://schemas.microsoft.com/office/word/2020/wordml/sdtdatahash" xmlns:w16se="http://schemas.microsoft.com/office/word/2015/wordml/symex" xmlns:wpg="http://schemas.microsoft.com/office/word/2010/wordprocessingGroup" xmlns:wpi="http://schemas.microsoft.com/office/word/2010/wordprocessingInk" xmlns:wne="http://schemas.microsoft.com/office/word/2006/wordml" xmlns:wps="http://schemas.microsoft.com/office/word/2010/wordprocessingShape" mc:Ignorable="w14 w15 w16se w16cid w16 w16cex w16sdtdh wp14">
   <w:abstractNum w:abstractNumId="0" w15:restartNumberingAfterBreak="0">
     <w:nsid w:val="EA454B4C"/>
     <w:multiLevelType w:val="multilevel"/>
@@ -12116,10 +12121,10 @@
       </w:pPr>
     </w:lvl>
   </w:abstractNum>
-  <w:num w:numId="1">
+  <w:num w:numId="1" w16cid:durableId="558252648">
     <w:abstractNumId w:val="2"/>
   </w:num>
-  <w:num w:numId="2">
+  <w:num w:numId="2" w16cid:durableId="1937665572">
     <w:abstractNumId w:val="0"/>
     <w:lvlOverride w:ilvl="0">
       <w:startOverride w:val="1"/>
@@ -12149,13 +12154,13 @@
       <w:startOverride w:val="1"/>
     </w:lvlOverride>
   </w:num>
-  <w:num w:numId="3">
+  <w:num w:numId="3" w16cid:durableId="1701710689">
     <w:abstractNumId w:val="4"/>
   </w:num>
-  <w:num w:numId="4">
+  <w:num w:numId="4" w16cid:durableId="1113013521">
     <w:abstractNumId w:val="4"/>
   </w:num>
-  <w:num w:numId="5">
+  <w:num w:numId="5" w16cid:durableId="1571963178">
     <w:abstractNumId w:val="0"/>
     <w:lvlOverride w:ilvl="0">
       <w:startOverride w:val="1"/>
@@ -12185,7 +12190,7 @@
       <w:startOverride w:val="1"/>
     </w:lvlOverride>
   </w:num>
-  <w:num w:numId="6">
+  <w:num w:numId="6" w16cid:durableId="84425071">
     <w:abstractNumId w:val="0"/>
     <w:lvlOverride w:ilvl="0">
       <w:startOverride w:val="1"/>
@@ -12215,13 +12220,13 @@
       <w:startOverride w:val="1"/>
     </w:lvlOverride>
   </w:num>
-  <w:num w:numId="7">
+  <w:num w:numId="7" w16cid:durableId="1478260555">
     <w:abstractNumId w:val="4"/>
   </w:num>
-  <w:num w:numId="8">
+  <w:num w:numId="8" w16cid:durableId="279461531">
     <w:abstractNumId w:val="4"/>
   </w:num>
-  <w:num w:numId="9">
+  <w:num w:numId="9" w16cid:durableId="1178697340">
     <w:abstractNumId w:val="0"/>
     <w:lvlOverride w:ilvl="0">
       <w:startOverride w:val="1"/>
@@ -12251,13 +12256,13 @@
       <w:startOverride w:val="1"/>
     </w:lvlOverride>
   </w:num>
-  <w:num w:numId="10">
+  <w:num w:numId="10" w16cid:durableId="1453942696">
     <w:abstractNumId w:val="4"/>
   </w:num>
-  <w:num w:numId="11">
+  <w:num w:numId="11" w16cid:durableId="620383465">
     <w:abstractNumId w:val="4"/>
   </w:num>
-  <w:num w:numId="12">
+  <w:num w:numId="12" w16cid:durableId="1920363112">
     <w:abstractNumId w:val="0"/>
     <w:lvlOverride w:ilvl="0">
       <w:startOverride w:val="1"/>
@@ -12287,7 +12292,7 @@
       <w:startOverride w:val="1"/>
     </w:lvlOverride>
   </w:num>
-  <w:num w:numId="13">
+  <w:num w:numId="13" w16cid:durableId="1115442794">
     <w:abstractNumId w:val="0"/>
     <w:lvlOverride w:ilvl="0">
       <w:startOverride w:val="1"/>
@@ -12317,7 +12322,7 @@
       <w:startOverride w:val="1"/>
     </w:lvlOverride>
   </w:num>
-  <w:num w:numId="14">
+  <w:num w:numId="14" w16cid:durableId="1654917472">
     <w:abstractNumId w:val="0"/>
     <w:lvlOverride w:ilvl="0">
       <w:startOverride w:val="1"/>
@@ -12347,7 +12352,7 @@
       <w:startOverride w:val="1"/>
     </w:lvlOverride>
   </w:num>
-  <w:num w:numId="15">
+  <w:num w:numId="15" w16cid:durableId="1311712773">
     <w:abstractNumId w:val="5"/>
     <w:lvlOverride w:ilvl="0">
       <w:startOverride w:val="1"/>
@@ -12377,7 +12382,7 @@
       <w:startOverride w:val="1"/>
     </w:lvlOverride>
   </w:num>
-  <w:num w:numId="16">
+  <w:num w:numId="16" w16cid:durableId="1733308014">
     <w:abstractNumId w:val="3"/>
     <w:lvlOverride w:ilvl="0">
       <w:startOverride w:val="1"/>
@@ -12407,14 +12412,14 @@
       <w:startOverride w:val="1"/>
     </w:lvlOverride>
   </w:num>
-  <w:num w:numId="17">
+  <w:num w:numId="17" w16cid:durableId="1441803837">
     <w:abstractNumId w:val="1"/>
   </w:num>
 </w:numbering>
 </file>
 
 <file path=word/people.xml><?xml version="1.0" encoding="utf-8"?>
-<w15:people xmlns:wpc="http://schemas.microsoft.com/office/word/2010/wordprocessingCanvas" xmlns:cx="http://schemas.microsoft.com/office/drawing/2014/chartex" xmlns:cx1="http://schemas.microsoft.com/office/drawing/2015/9/8/chartex" xmlns:cx2="http://schemas.microsoft.com/office/drawing/2015/10/21/chartex" xmlns:cx3="http://schemas.microsoft.com/office/drawing/2016/5/9/chartex" xmlns:cx4="http://schemas.microsoft.com/office/drawing/2016/5/10/chartex" xmlns:cx5="http://schemas.microsoft.com/office/drawing/2016/5/11/chartex" xmlns:cx6="http://schemas.microsoft.com/office/drawing/2016/5/12/chartex" xmlns:cx7="http://schemas.microsoft.com/office/drawing/2016/5/13/chartex" xmlns:cx8="http://schemas.microsoft.com/office/drawing/2016/5/14/chartex" xmlns:mc="http://schemas.openxmlformats.org/markup-compatibility/2006" xmlns:aink="http://schemas.microsoft.com/office/drawing/2016/ink" xmlns:am3d="http://schemas.microsoft.com/office/drawing/2017/model3d" xmlns:o="urn:schemas-microsoft-com:office:office" xmlns:r="http://schemas.openxmlformats.org/officeDocument/2006/relationships" xmlns:m="http://schemas.openxmlformats.org/officeDocument/2006/math" xmlns:v="urn:schemas-microsoft-com:vml" xmlns:wp14="http://schemas.microsoft.com/office/word/2010/wordprocessingDrawing" xmlns:wp="http://schemas.openxmlformats.org/drawingml/2006/wordprocessingDrawing" xmlns:w10="urn:schemas-microsoft-com:office:word" xmlns:w="http://schemas.openxmlformats.org/wordprocessingml/2006/main" xmlns:w14="http://schemas.microsoft.com/office/word/2010/wordml" xmlns:w15="http://schemas.microsoft.com/office/word/2012/wordml" xmlns:w16cex="http://schemas.microsoft.com/office/word/2018/wordml/cex" xmlns:w16cid="http://schemas.microsoft.com/office/word/2016/wordml/cid" xmlns:w16="http://schemas.microsoft.com/office/word/2018/wordml" xmlns:w16sdtdh="http://schemas.microsoft.com/office/word/2020/wordml/sdtdatahash" xmlns:w16se="http://schemas.microsoft.com/office/word/2015/wordml/symex" xmlns:wpg="http://schemas.microsoft.com/office/word/2010/wordprocessingGroup" xmlns:wpi="http://schemas.microsoft.com/office/word/2010/wordprocessingInk" xmlns:wne="http://schemas.microsoft.com/office/word/2006/wordml" xmlns:wps="http://schemas.microsoft.com/office/word/2010/wordprocessingShape" mc:Ignorable="w14 w15 w16se w16cid w16 w16cex w16sdtdh wp14">
+<w15:people xmlns:wpc="http://schemas.microsoft.com/office/word/2010/wordprocessingCanvas" xmlns:cx="http://schemas.microsoft.com/office/drawing/2014/chartex" xmlns:cx1="http://schemas.microsoft.com/office/drawing/2015/9/8/chartex" xmlns:cx2="http://schemas.microsoft.com/office/drawing/2015/10/21/chartex" xmlns:cx3="http://schemas.microsoft.com/office/drawing/2016/5/9/chartex" xmlns:cx4="http://schemas.microsoft.com/office/drawing/2016/5/10/chartex" xmlns:cx5="http://schemas.microsoft.com/office/drawing/2016/5/11/chartex" xmlns:cx6="http://schemas.microsoft.com/office/drawing/2016/5/12/chartex" xmlns:cx7="http://schemas.microsoft.com/office/drawing/2016/5/13/chartex" xmlns:cx8="http://schemas.microsoft.com/office/drawing/2016/5/14/chartex" xmlns:mc="http://schemas.openxmlformats.org/markup-compatibility/2006" xmlns:aink="http://schemas.microsoft.com/office/drawing/2016/ink" xmlns:am3d="http://schemas.microsoft.com/office/drawing/2017/model3d" xmlns:o="urn:schemas-microsoft-com:office:office" xmlns:oel="http://schemas.microsoft.com/office/2019/extlst" xmlns:r="http://schemas.openxmlformats.org/officeDocument/2006/relationships" xmlns:m="http://schemas.openxmlformats.org/officeDocument/2006/math" xmlns:v="urn:schemas-microsoft-com:vml" xmlns:wp14="http://schemas.microsoft.com/office/word/2010/wordprocessingDrawing" xmlns:wp="http://schemas.openxmlformats.org/drawingml/2006/wordprocessingDrawing" xmlns:w10="urn:schemas-microsoft-com:office:word" xmlns:w="http://schemas.openxmlformats.org/wordprocessingml/2006/main" xmlns:w14="http://schemas.microsoft.com/office/word/2010/wordml" xmlns:w15="http://schemas.microsoft.com/office/word/2012/wordml" xmlns:w16cex="http://schemas.microsoft.com/office/word/2018/wordml/cex" xmlns:w16cid="http://schemas.microsoft.com/office/word/2016/wordml/cid" xmlns:w16="http://schemas.microsoft.com/office/word/2018/wordml" xmlns:w16sdtdh="http://schemas.microsoft.com/office/word/2020/wordml/sdtdatahash" xmlns:w16se="http://schemas.microsoft.com/office/word/2015/wordml/symex" xmlns:wpg="http://schemas.microsoft.com/office/word/2010/wordprocessingGroup" xmlns:wpi="http://schemas.microsoft.com/office/word/2010/wordprocessingInk" xmlns:wne="http://schemas.microsoft.com/office/word/2006/wordml" xmlns:wps="http://schemas.microsoft.com/office/word/2010/wordprocessingShape" mc:Ignorable="w14 w15 w16se w16cid w16 w16cex w16sdtdh wp14">
   <w15:person w15:author="Doug Joubert">
     <w15:presenceInfo w15:providerId="Windows Live" w15:userId="b047639a1a08ad39"/>
   </w15:person>

</xml_diff>